<commit_message>
Update GroupedStudies1TutorialTest to include Group Comparisons in Skyline.
Former-commit-id: 3e4f773d6fa40efaa0a4df93699d59204a495e77
</commit_message>
<xml_diff>
--- a/pwiz_tools/Skyline/Documentation/Tutorials/Skyline Processing Grouped Study Data (part1).docx
+++ b/pwiz_tools/Skyline/Documentation/Tutorials/Skyline Processing Grouped Study Data (part1).docx
@@ -242,11 +242,21 @@
       <w:r>
         <w:t xml:space="preserve">This tutorial </w:t>
       </w:r>
-      <w:r>
-        <w:t>is comprised of</w:t>
-      </w:r>
-      <w:r>
-        <w:t xml:space="preserve"> the following sections:</w:t>
+      <w:del w:id="0" w:author="nicksh" w:date="2015-04-16T17:00:00Z">
+        <w:r>
+          <w:delText>is comprised of</w:delText>
+        </w:r>
+        <w:r>
+          <w:delText xml:space="preserve"> </w:delText>
+        </w:r>
+      </w:del>
+      <w:ins w:id="1" w:author="nicksh" w:date="2015-04-16T17:00:00Z">
+        <w:r>
+          <w:t xml:space="preserve">comprises </w:t>
+        </w:r>
+      </w:ins>
+      <w:r>
+        <w:t>the following sections:</w:t>
       </w:r>
     </w:p>
     <w:p>
@@ -257,9 +267,14 @@
           <w:numId w:val="41"/>
         </w:numPr>
       </w:pPr>
-      <w:r>
-        <w:t>Getting Started</w:t>
-      </w:r>
+      <w:hyperlink w:anchor="_Getting_Started" w:history="1">
+        <w:r>
+          <w:rPr>
+            <w:rStyle w:val="Hyperlink"/>
+          </w:rPr>
+          <w:t>Getting Started</w:t>
+        </w:r>
+      </w:hyperlink>
     </w:p>
     <w:p>
       <w:pPr>
@@ -269,27 +284,50 @@
           <w:numId w:val="41"/>
         </w:numPr>
       </w:pPr>
-      <w:r>
-        <w:t xml:space="preserve">Differential </w:t>
-      </w:r>
-      <w:r>
-        <w:t>a</w:t>
-      </w:r>
-      <w:r>
-        <w:t xml:space="preserve">nalysis after </w:t>
-      </w:r>
-      <w:r>
-        <w:t>m</w:t>
-      </w:r>
-      <w:r>
-        <w:t xml:space="preserve">ethod </w:t>
-      </w:r>
-      <w:r>
-        <w:t>r</w:t>
-      </w:r>
-      <w:r>
-        <w:t>efinement</w:t>
-      </w:r>
+      <w:hyperlink w:anchor="_Differential_analysis_after" w:history="1">
+        <w:r>
+          <w:rPr>
+            <w:rStyle w:val="Hyperlink"/>
+          </w:rPr>
+          <w:t xml:space="preserve">Differential </w:t>
+        </w:r>
+        <w:r>
+          <w:rPr>
+            <w:rStyle w:val="Hyperlink"/>
+          </w:rPr>
+          <w:t>a</w:t>
+        </w:r>
+        <w:r>
+          <w:rPr>
+            <w:rStyle w:val="Hyperlink"/>
+          </w:rPr>
+          <w:t xml:space="preserve">nalysis after </w:t>
+        </w:r>
+        <w:r>
+          <w:rPr>
+            <w:rStyle w:val="Hyperlink"/>
+          </w:rPr>
+          <w:t>m</w:t>
+        </w:r>
+        <w:r>
+          <w:rPr>
+            <w:rStyle w:val="Hyperlink"/>
+          </w:rPr>
+          <w:t xml:space="preserve">ethod </w:t>
+        </w:r>
+        <w:r>
+          <w:rPr>
+            <w:rStyle w:val="Hyperlink"/>
+          </w:rPr>
+          <w:t>r</w:t>
+        </w:r>
+        <w:r>
+          <w:rPr>
+            <w:rStyle w:val="Hyperlink"/>
+          </w:rPr>
+          <w:t>efinement</w:t>
+        </w:r>
+      </w:hyperlink>
     </w:p>
     <w:p>
       <w:pPr>
@@ -299,9 +337,14 @@
           <w:numId w:val="41"/>
         </w:numPr>
       </w:pPr>
-      <w:r>
-        <w:t>Setting up to process multi-replicate data without reference standards</w:t>
-      </w:r>
+      <w:hyperlink w:anchor="_Setting_up_to" w:history="1">
+        <w:r>
+          <w:rPr>
+            <w:rStyle w:val="Hyperlink"/>
+          </w:rPr>
+          <w:t>Setting up to process multi-replicate data without reference standards</w:t>
+        </w:r>
+      </w:hyperlink>
     </w:p>
     <w:p>
       <w:pPr>
@@ -311,9 +354,14 @@
           <w:numId w:val="41"/>
         </w:numPr>
       </w:pPr>
-      <w:r>
-        <w:t>Scheduled SRM and peak truncation</w:t>
-      </w:r>
+      <w:hyperlink w:anchor="_Scheduled_SRM_and" w:history="1">
+        <w:r>
+          <w:rPr>
+            <w:rStyle w:val="Hyperlink"/>
+          </w:rPr>
+          <w:t>Scheduled SRM and peak truncation</w:t>
+        </w:r>
+      </w:hyperlink>
     </w:p>
     <w:p>
       <w:pPr>
@@ -323,9 +371,14 @@
           <w:numId w:val="41"/>
         </w:numPr>
       </w:pPr>
-      <w:r>
-        <w:t>Beginning multi-replicate data processing</w:t>
-      </w:r>
+      <w:hyperlink w:anchor="_Beginning_multi-replicate_data" w:history="1">
+        <w:r>
+          <w:rPr>
+            <w:rStyle w:val="Hyperlink"/>
+          </w:rPr>
+          <w:t>Beginning multi-replicate data processing</w:t>
+        </w:r>
+      </w:hyperlink>
     </w:p>
     <w:p>
       <w:pPr>
@@ -335,9 +388,14 @@
           <w:numId w:val="41"/>
         </w:numPr>
       </w:pPr>
-      <w:r>
-        <w:t>Global normalization standards</w:t>
-      </w:r>
+      <w:hyperlink w:anchor="_Global_normalization_standards" w:history="1">
+        <w:r>
+          <w:rPr>
+            <w:rStyle w:val="Hyperlink"/>
+          </w:rPr>
+          <w:t>Global normalization standards</w:t>
+        </w:r>
+      </w:hyperlink>
     </w:p>
     <w:p>
       <w:pPr>
@@ -347,9 +405,14 @@
           <w:numId w:val="41"/>
         </w:numPr>
       </w:pPr>
-      <w:r>
-        <w:t>Continuing multi-replicate data processing</w:t>
-      </w:r>
+      <w:hyperlink w:anchor="_Continuing_multi-replicate_data" w:history="1">
+        <w:r>
+          <w:rPr>
+            <w:rStyle w:val="Hyperlink"/>
+          </w:rPr>
+          <w:t>Continuing multi-replicate data processing</w:t>
+        </w:r>
+      </w:hyperlink>
     </w:p>
     <w:p>
       <w:pPr>
@@ -359,30 +422,56 @@
           <w:numId w:val="41"/>
         </w:numPr>
       </w:pPr>
-      <w:r>
-        <w:t>Preparing for s</w:t>
-      </w:r>
-      <w:r>
-        <w:t xml:space="preserve">tatistical </w:t>
-      </w:r>
-      <w:r>
-        <w:t>a</w:t>
-      </w:r>
-      <w:r>
-        <w:t xml:space="preserve">nalysis with </w:t>
-      </w:r>
-      <w:r>
-        <w:t>r</w:t>
-      </w:r>
-      <w:r>
-        <w:t xml:space="preserve">eplicate </w:t>
-      </w:r>
-      <w:r>
-        <w:t>a</w:t>
-      </w:r>
-      <w:r>
-        <w:t>nnotations</w:t>
-      </w:r>
+      <w:hyperlink w:anchor="_Preparing_for_statistical" w:history="1">
+        <w:r>
+          <w:rPr>
+            <w:rStyle w:val="Hyperlink"/>
+          </w:rPr>
+          <w:t>Preparing for s</w:t>
+        </w:r>
+        <w:r>
+          <w:rPr>
+            <w:rStyle w:val="Hyperlink"/>
+          </w:rPr>
+          <w:t xml:space="preserve">tatistical </w:t>
+        </w:r>
+        <w:r>
+          <w:rPr>
+            <w:rStyle w:val="Hyperlink"/>
+          </w:rPr>
+          <w:t>a</w:t>
+        </w:r>
+        <w:r>
+          <w:rPr>
+            <w:rStyle w:val="Hyperlink"/>
+          </w:rPr>
+          <w:t xml:space="preserve">nalysis with </w:t>
+        </w:r>
+        <w:r>
+          <w:rPr>
+            <w:rStyle w:val="Hyperlink"/>
+          </w:rPr>
+          <w:t>r</w:t>
+        </w:r>
+        <w:r>
+          <w:rPr>
+            <w:rStyle w:val="Hyperlink"/>
+          </w:rPr>
+          <w:t xml:space="preserve">eplicate </w:t>
+        </w:r>
+        <w:r>
+          <w:rPr>
+            <w:rStyle w:val="Hyperlink"/>
+          </w:rPr>
+          <w:t>a</w:t>
+        </w:r>
+        <w:r>
+          <w:rPr>
+            <w:rStyle w:val="Hyperlink"/>
+          </w:rPr>
+          <w:t>nnotations</w:t>
+        </w:r>
+      </w:hyperlink>
     </w:p>
     <w:p>
       <w:pPr>
@@ -392,27 +481,50 @@
           <w:numId w:val="41"/>
         </w:numPr>
       </w:pPr>
-      <w:r>
-        <w:t xml:space="preserve">Annotating </w:t>
-      </w:r>
-      <w:r>
-        <w:t>p</w:t>
-      </w:r>
-      <w:r>
-        <w:t xml:space="preserve">eptides with </w:t>
-      </w:r>
-      <w:r>
-        <w:t>p</w:t>
-      </w:r>
-      <w:r>
-        <w:t xml:space="preserve">roblem </w:t>
-      </w:r>
-      <w:r>
-        <w:t>p</w:t>
-      </w:r>
-      <w:r>
-        <w:t>eaks</w:t>
-      </w:r>
+      <w:hyperlink w:anchor="_Annotating_Peptides_with" w:history="1">
+        <w:r>
+          <w:rPr>
+            <w:rStyle w:val="Hyperlink"/>
+          </w:rPr>
+          <w:t xml:space="preserve">Annotating </w:t>
+        </w:r>
+        <w:r>
+          <w:rPr>
+            <w:rStyle w:val="Hyperlink"/>
+          </w:rPr>
+          <w:t>p</w:t>
+        </w:r>
+        <w:r>
+          <w:rPr>
+            <w:rStyle w:val="Hyperlink"/>
+          </w:rPr>
+          <w:t xml:space="preserve">eptides with </w:t>
+        </w:r>
+        <w:r>
+          <w:rPr>
+            <w:rStyle w:val="Hyperlink"/>
+          </w:rPr>
+          <w:t>p</w:t>
+        </w:r>
+        <w:r>
+          <w:rPr>
+            <w:rStyle w:val="Hyperlink"/>
+          </w:rPr>
+          <w:t xml:space="preserve">roblem </w:t>
+        </w:r>
+        <w:r>
+          <w:rPr>
+            <w:rStyle w:val="Hyperlink"/>
+          </w:rPr>
+          <w:t>p</w:t>
+        </w:r>
+        <w:r>
+          <w:rPr>
+            <w:rStyle w:val="Hyperlink"/>
+          </w:rPr>
+          <w:t>eaks</w:t>
+        </w:r>
+      </w:hyperlink>
     </w:p>
     <w:p>
       <w:pPr>
@@ -421,28 +533,54 @@
           <w:ilvl w:val="0"/>
           <w:numId w:val="41"/>
         </w:numPr>
-      </w:pPr>
-      <w:r>
-        <w:t xml:space="preserve">Initial </w:t>
-      </w:r>
-      <w:r>
-        <w:t>m</w:t>
-      </w:r>
-      <w:r>
-        <w:t>ulti-</w:t>
-      </w:r>
-      <w:r>
-        <w:t>r</w:t>
-      </w:r>
-      <w:r>
-        <w:t xml:space="preserve">eplicate </w:t>
-      </w:r>
-      <w:r>
-        <w:t>i</w:t>
-      </w:r>
-      <w:r>
-        <w:t>nspection in Skyline</w:t>
-      </w:r>
+        <w:rPr>
+          <w:ins w:id="2" w:author="nicksh" w:date="2015-04-16T16:59:00Z"/>
+        </w:rPr>
+      </w:pPr>
+      <w:hyperlink w:anchor="_Initial_multi-replicate_inspection" w:history="1">
+        <w:r>
+          <w:rPr>
+            <w:rStyle w:val="Hyperlink"/>
+          </w:rPr>
+          <w:t xml:space="preserve">Initial </w:t>
+        </w:r>
+        <w:r>
+          <w:rPr>
+            <w:rStyle w:val="Hyperlink"/>
+          </w:rPr>
+          <w:t>m</w:t>
+        </w:r>
+        <w:r>
+          <w:rPr>
+            <w:rStyle w:val="Hyperlink"/>
+          </w:rPr>
+          <w:t>ulti-</w:t>
+        </w:r>
+        <w:r>
+          <w:rPr>
+            <w:rStyle w:val="Hyperlink"/>
+          </w:rPr>
+          <w:t>r</w:t>
+        </w:r>
+        <w:r>
+          <w:rPr>
+            <w:rStyle w:val="Hyperlink"/>
+          </w:rPr>
+          <w:t xml:space="preserve">eplicate </w:t>
+        </w:r>
+        <w:r>
+          <w:rPr>
+            <w:rStyle w:val="Hyperlink"/>
+          </w:rPr>
+          <w:t>i</w:t>
+        </w:r>
+        <w:r>
+          <w:rPr>
+            <w:rStyle w:val="Hyperlink"/>
+          </w:rPr>
+          <w:t>nspection in Skyline</w:t>
+        </w:r>
+      </w:hyperlink>
     </w:p>
     <w:p>
       <w:pPr>
@@ -451,15 +589,66 @@
           <w:ilvl w:val="0"/>
           <w:numId w:val="41"/>
         </w:numPr>
-      </w:pPr>
-      <w:r>
-        <w:t>Conclusion</w:t>
-      </w:r>
+        <w:rPr>
+          <w:rStyle w:val="Hyperlink"/>
+        </w:rPr>
+      </w:pPr>
+      <w:r>
+        <w:fldChar w:fldCharType="begin"/>
+      </w:r>
+      <w:r>
+        <w:instrText xml:space="preserve"> HYPERLINK  \l "_Simple_group_comparisons" </w:instrText>
+      </w:r>
+      <w:r>
+        <w:fldChar w:fldCharType="separate"/>
+      </w:r>
+      <w:ins w:id="3" w:author="nicksh" w:date="2015-04-16T16:59:00Z">
+        <w:r>
+          <w:rPr>
+            <w:rStyle w:val="Hyperlink"/>
+          </w:rPr>
+          <w:t>Simple group comparisons in Skyline</w:t>
+        </w:r>
+      </w:ins>
+    </w:p>
+    <w:p>
+      <w:pPr>
+        <w:pStyle w:val="ListParagraph"/>
+        <w:numPr>
+          <w:ilvl w:val="0"/>
+          <w:numId w:val="41"/>
+        </w:numPr>
+      </w:pPr>
+      <w:r>
+        <w:fldChar w:fldCharType="end"/>
+      </w:r>
+      <w:hyperlink w:anchor="_Conclusion" w:history="1">
+        <w:r>
+          <w:rPr>
+            <w:rStyle w:val="Hyperlink"/>
+          </w:rPr>
+          <w:t>Con</w:t>
+        </w:r>
+        <w:r>
+          <w:rPr>
+            <w:rStyle w:val="Hyperlink"/>
+          </w:rPr>
+          <w:t>c</w:t>
+        </w:r>
+        <w:r>
+          <w:rPr>
+            <w:rStyle w:val="Hyperlink"/>
+          </w:rPr>
+          <w:t>lusion</w:t>
+        </w:r>
+      </w:hyperlink>
     </w:p>
     <w:p>
       <w:pPr>
         <w:pStyle w:val="Heading1"/>
       </w:pPr>
+      <w:bookmarkStart w:id="4" w:name="_Getting_Started"/>
+      <w:bookmarkEnd w:id="4"/>
       <w:r>
         <w:t>Getting Started</w:t>
       </w:r>
@@ -630,6 +819,8 @@
       <w:pPr>
         <w:pStyle w:val="Heading1"/>
       </w:pPr>
+      <w:bookmarkStart w:id="5" w:name="_Differential_analysis_after"/>
+      <w:bookmarkEnd w:id="5"/>
       <w:r>
         <w:t xml:space="preserve">Differential </w:t>
       </w:r>
@@ -1089,15 +1280,7 @@
         <w:t>elution of the targeted y-ions</w:t>
       </w:r>
       <w:r>
-        <w:t xml:space="preserve"> (2 with 3 ions, 5 with 4 ions, 27 with 5 </w:t>
-      </w:r>
-      <w:proofErr w:type="gramStart"/>
-      <w:r>
-        <w:t>ions</w:t>
-      </w:r>
-      <w:proofErr w:type="gramEnd"/>
-      <w:r>
-        <w:t xml:space="preserve"> and 103 with 6 ions)</w:t>
+        <w:t xml:space="preserve"> (2 with 3 ions, 5 with 4 ions, 27 with 5 ions and 103 with 6 ions)</w:t>
       </w:r>
       <w:r>
         <w:t>.</w:t>
@@ -1203,7 +1386,7 @@
           <v:shape id="_x0000_i1025" type="#_x0000_t75" style="width:468pt;height:330.75pt" o:ole="">
             <v:imagedata r:id="rId11" o:title=""/>
           </v:shape>
-          <o:OLEObject Type="Embed" ProgID="Unknown" ShapeID="_x0000_i1025" DrawAspect="Content" ObjectID="_1489943067" r:id="rId12"/>
+          <o:OLEObject Type="Embed" ProgID="Unknown" ShapeID="_x0000_i1025" DrawAspect="Content" ObjectID="_1490710194" r:id="rId12"/>
         </w:object>
       </w:r>
     </w:p>
@@ -1724,6 +1907,8 @@
       <w:pPr>
         <w:pStyle w:val="Heading2"/>
       </w:pPr>
+      <w:bookmarkStart w:id="6" w:name="_Setting_up_to"/>
+      <w:bookmarkEnd w:id="6"/>
       <w:r>
         <w:t>Setting up to process</w:t>
       </w:r>
@@ -3191,6 +3376,8 @@
       <w:pPr>
         <w:pStyle w:val="Heading2"/>
       </w:pPr>
+      <w:bookmarkStart w:id="7" w:name="_Scheduled_SRM_and"/>
+      <w:bookmarkEnd w:id="7"/>
       <w:r>
         <w:t>Scheduled SRM and peak truncation</w:t>
       </w:r>
@@ -3902,13 +4089,13 @@
       <w:r>
         <w:t xml:space="preserve">Click the bars for </w:t>
       </w:r>
-      <w:bookmarkStart w:id="0" w:name="OLE_LINK1"/>
-      <w:bookmarkStart w:id="1" w:name="OLE_LINK2"/>
+      <w:bookmarkStart w:id="8" w:name="OLE_LINK1"/>
+      <w:bookmarkStart w:id="9" w:name="OLE_LINK2"/>
       <w:r>
         <w:t>D_108_REP2</w:t>
       </w:r>
-      <w:bookmarkEnd w:id="0"/>
-      <w:bookmarkEnd w:id="1"/>
+      <w:bookmarkEnd w:id="8"/>
+      <w:bookmarkEnd w:id="9"/>
       <w:r>
         <w:t xml:space="preserve"> in the </w:t>
       </w:r>
@@ -3957,13 +4144,13 @@
       <w:r>
         <w:t xml:space="preserve">Click the bars for </w:t>
       </w:r>
-      <w:bookmarkStart w:id="2" w:name="OLE_LINK3"/>
-      <w:bookmarkStart w:id="3" w:name="OLE_LINK4"/>
+      <w:bookmarkStart w:id="10" w:name="OLE_LINK3"/>
+      <w:bookmarkStart w:id="11" w:name="OLE_LINK4"/>
       <w:r>
         <w:t xml:space="preserve">D_162_REP3 </w:t>
       </w:r>
-      <w:bookmarkEnd w:id="2"/>
-      <w:bookmarkEnd w:id="3"/>
+      <w:bookmarkEnd w:id="10"/>
+      <w:bookmarkEnd w:id="11"/>
       <w:r>
         <w:t xml:space="preserve">in the </w:t>
       </w:r>
@@ -5044,13 +5231,13 @@
       <w:r>
         <w:t xml:space="preserve"> link for </w:t>
       </w:r>
-      <w:bookmarkStart w:id="4" w:name="OLE_LINK5"/>
-      <w:bookmarkStart w:id="5" w:name="OLE_LINK6"/>
+      <w:bookmarkStart w:id="12" w:name="OLE_LINK5"/>
+      <w:bookmarkStart w:id="13" w:name="OLE_LINK6"/>
       <w:r>
         <w:t>DFATVYVDAVK</w:t>
       </w:r>
-      <w:bookmarkEnd w:id="4"/>
-      <w:bookmarkEnd w:id="5"/>
+      <w:bookmarkEnd w:id="12"/>
+      <w:bookmarkEnd w:id="13"/>
       <w:r>
         <w:t>.</w:t>
       </w:r>
@@ -5196,8 +5383,8 @@
       <w:r>
         <w:t xml:space="preserve"> peptide </w:t>
       </w:r>
-      <w:bookmarkStart w:id="6" w:name="OLE_LINK7"/>
-      <w:bookmarkStart w:id="7" w:name="OLE_LINK8"/>
+      <w:bookmarkStart w:id="14" w:name="OLE_LINK7"/>
+      <w:bookmarkStart w:id="15" w:name="OLE_LINK8"/>
       <w:r>
         <w:t>R.</w:t>
       </w:r>
@@ -5225,13 +5412,15 @@
       <w:r>
         <w:t>.L [237, 247]</w:t>
       </w:r>
-      <w:bookmarkEnd w:id="6"/>
-      <w:bookmarkEnd w:id="7"/>
+      <w:bookmarkEnd w:id="14"/>
+      <w:bookmarkEnd w:id="15"/>
     </w:p>
     <w:p>
       <w:pPr>
         <w:pStyle w:val="Heading2"/>
       </w:pPr>
+      <w:bookmarkStart w:id="16" w:name="_Beginning_multi-replicate_data"/>
+      <w:bookmarkEnd w:id="16"/>
       <w:r>
         <w:t>Beginning</w:t>
       </w:r>
@@ -6082,13 +6271,13 @@
       <w:r>
         <w:t xml:space="preserve">, </w:t>
       </w:r>
-      <w:bookmarkStart w:id="8" w:name="OLE_LINK9"/>
-      <w:bookmarkStart w:id="9" w:name="OLE_LINK10"/>
+      <w:bookmarkStart w:id="17" w:name="OLE_LINK9"/>
+      <w:bookmarkStart w:id="18" w:name="OLE_LINK10"/>
       <w:r>
         <w:t>R.GSYNLQDLLAQAK.L [378, 390]</w:t>
       </w:r>
-      <w:bookmarkEnd w:id="8"/>
-      <w:bookmarkEnd w:id="9"/>
+      <w:bookmarkEnd w:id="17"/>
+      <w:bookmarkEnd w:id="18"/>
       <w:r>
         <w:t>,</w:t>
       </w:r>
@@ -6193,13 +6382,13 @@
       <w:r>
         <w:t xml:space="preserve"> view to review the first few replicates until you come to the first problem, </w:t>
       </w:r>
-      <w:bookmarkStart w:id="10" w:name="OLE_LINK11"/>
-      <w:bookmarkStart w:id="11" w:name="OLE_LINK12"/>
+      <w:bookmarkStart w:id="19" w:name="OLE_LINK11"/>
+      <w:bookmarkStart w:id="20" w:name="OLE_LINK12"/>
       <w:r>
         <w:t>D_103_REP3</w:t>
       </w:r>
-      <w:bookmarkEnd w:id="10"/>
-      <w:bookmarkEnd w:id="11"/>
+      <w:bookmarkEnd w:id="19"/>
+      <w:bookmarkEnd w:id="20"/>
       <w:r>
         <w:t>.</w:t>
       </w:r>
@@ -6507,14 +6696,14 @@
       <w:r>
         <w:t xml:space="preserve">missing peaks.  You will even start to see some cases of peak truncation.  When you get to </w:t>
       </w:r>
-      <w:bookmarkStart w:id="12" w:name="OLE_LINK13"/>
-      <w:bookmarkStart w:id="13" w:name="OLE_LINK14"/>
+      <w:bookmarkStart w:id="21" w:name="OLE_LINK13"/>
+      <w:bookmarkStart w:id="22" w:name="OLE_LINK14"/>
       <w:r>
         <w:lastRenderedPageBreak/>
         <w:t>H_148_REP2</w:t>
       </w:r>
-      <w:bookmarkEnd w:id="12"/>
-      <w:bookmarkEnd w:id="13"/>
+      <w:bookmarkEnd w:id="21"/>
+      <w:bookmarkEnd w:id="22"/>
       <w:r>
         <w:t>, you will see a case where Skyline has chosen the peak at 33.9 minutes, but part of the correct peak is still visible.</w:t>
       </w:r>
@@ -6873,15 +7062,15 @@
       <w:r>
         <w:t xml:space="preserve">grouped together.  For the peptide </w:t>
       </w:r>
-      <w:bookmarkStart w:id="14" w:name="OLE_LINK15"/>
-      <w:bookmarkStart w:id="15" w:name="OLE_LINK16"/>
-      <w:bookmarkStart w:id="16" w:name="OLE_LINK17"/>
+      <w:bookmarkStart w:id="23" w:name="OLE_LINK15"/>
+      <w:bookmarkStart w:id="24" w:name="OLE_LINK16"/>
+      <w:bookmarkStart w:id="25" w:name="OLE_LINK17"/>
       <w:r>
         <w:t>TSDQIHFFFAK</w:t>
       </w:r>
-      <w:bookmarkEnd w:id="14"/>
-      <w:bookmarkEnd w:id="15"/>
-      <w:bookmarkEnd w:id="16"/>
+      <w:bookmarkEnd w:id="23"/>
+      <w:bookmarkEnd w:id="24"/>
+      <w:bookmarkEnd w:id="25"/>
       <w:r>
         <w:t xml:space="preserve"> the retention times look like:</w:t>
       </w:r>
@@ -7306,13 +7495,13 @@
       <w:r>
         <w:t xml:space="preserve">Finishing this section with the peptide </w:t>
       </w:r>
-      <w:bookmarkStart w:id="17" w:name="OLE_LINK18"/>
-      <w:bookmarkStart w:id="18" w:name="OLE_LINK19"/>
+      <w:bookmarkStart w:id="26" w:name="OLE_LINK18"/>
+      <w:bookmarkStart w:id="27" w:name="OLE_LINK19"/>
       <w:r>
         <w:t>FGLYSDQMR</w:t>
       </w:r>
-      <w:bookmarkEnd w:id="17"/>
-      <w:bookmarkEnd w:id="18"/>
+      <w:bookmarkEnd w:id="26"/>
+      <w:bookmarkEnd w:id="27"/>
       <w:r>
         <w:t xml:space="preserve">, you can see in the </w:t>
       </w:r>
@@ -7432,6 +7621,8 @@
       <w:pPr>
         <w:pStyle w:val="Heading2"/>
       </w:pPr>
+      <w:bookmarkStart w:id="28" w:name="_Global_normalization_standards"/>
+      <w:bookmarkEnd w:id="28"/>
       <w:r>
         <w:t>Global normalization standards</w:t>
       </w:r>
@@ -7570,28 +7761,28 @@
       <w:r>
         <w:t xml:space="preserve">This should move the selection to </w:t>
       </w:r>
-      <w:bookmarkStart w:id="19" w:name="OLE_LINK20"/>
-      <w:bookmarkStart w:id="20" w:name="OLE_LINK21"/>
+      <w:bookmarkStart w:id="29" w:name="OLE_LINK20"/>
+      <w:bookmarkStart w:id="30" w:name="OLE_LINK21"/>
       <w:r>
         <w:t>AFGLSSPR</w:t>
       </w:r>
-      <w:bookmarkEnd w:id="19"/>
-      <w:bookmarkEnd w:id="20"/>
+      <w:bookmarkEnd w:id="29"/>
+      <w:bookmarkEnd w:id="30"/>
       <w:r>
         <w:t xml:space="preserve">, </w:t>
       </w:r>
       <w:r>
         <w:t xml:space="preserve">the last peptide in the document.  The three peptides HLNGFSVPR, </w:t>
       </w:r>
-      <w:bookmarkStart w:id="21" w:name="OLE_LINK22"/>
-      <w:bookmarkStart w:id="22" w:name="OLE_LINK23"/>
-      <w:bookmarkStart w:id="23" w:name="OLE_LINK24"/>
+      <w:bookmarkStart w:id="31" w:name="OLE_LINK22"/>
+      <w:bookmarkStart w:id="32" w:name="OLE_LINK23"/>
+      <w:bookmarkStart w:id="33" w:name="OLE_LINK24"/>
       <w:r>
         <w:t xml:space="preserve">VVLSGSDATLAYSAFK </w:t>
       </w:r>
-      <w:bookmarkEnd w:id="21"/>
-      <w:bookmarkEnd w:id="22"/>
-      <w:bookmarkEnd w:id="23"/>
+      <w:bookmarkEnd w:id="31"/>
+      <w:bookmarkEnd w:id="32"/>
+      <w:bookmarkEnd w:id="33"/>
       <w:r>
         <w:t xml:space="preserve">and AFGLSSPR grouped in the list named “S” are the injected C. </w:t>
       </w:r>
@@ -7737,13 +7928,13 @@
         <w:lastRenderedPageBreak/>
         <w:t xml:space="preserve">Moving to the peptide </w:t>
       </w:r>
-      <w:bookmarkStart w:id="24" w:name="OLE_LINK25"/>
-      <w:bookmarkStart w:id="25" w:name="OLE_LINK26"/>
+      <w:bookmarkStart w:id="34" w:name="OLE_LINK25"/>
+      <w:bookmarkStart w:id="35" w:name="OLE_LINK26"/>
       <w:r>
         <w:t>HLNGFSVPR</w:t>
       </w:r>
-      <w:bookmarkEnd w:id="24"/>
-      <w:bookmarkEnd w:id="25"/>
+      <w:bookmarkEnd w:id="34"/>
+      <w:bookmarkEnd w:id="35"/>
       <w:r>
         <w:t xml:space="preserve">, you will </w:t>
       </w:r>
@@ -9117,6 +9308,8 @@
       <w:pPr>
         <w:pStyle w:val="Heading2"/>
       </w:pPr>
+      <w:bookmarkStart w:id="36" w:name="_Continuing_multi-replicate_data"/>
+      <w:bookmarkEnd w:id="36"/>
       <w:r>
         <w:t>Continuing multi-replicate data processing</w:t>
       </w:r>
@@ -9143,20 +9336,20 @@
       <w:r>
         <w:t xml:space="preserve"> for this experiment by selecting the peptide </w:t>
       </w:r>
-      <w:bookmarkStart w:id="26" w:name="OLE_LINK27"/>
-      <w:bookmarkStart w:id="27" w:name="OLE_LINK28"/>
-      <w:bookmarkStart w:id="28" w:name="OLE_LINK31"/>
-      <w:bookmarkStart w:id="29" w:name="OLE_LINK32"/>
+      <w:bookmarkStart w:id="37" w:name="OLE_LINK27"/>
+      <w:bookmarkStart w:id="38" w:name="OLE_LINK28"/>
+      <w:bookmarkStart w:id="39" w:name="OLE_LINK31"/>
+      <w:bookmarkStart w:id="40" w:name="OLE_LINK32"/>
       <w:r>
         <w:t>DVFSQQADLSR</w:t>
       </w:r>
-      <w:bookmarkEnd w:id="26"/>
-      <w:bookmarkEnd w:id="27"/>
+      <w:bookmarkEnd w:id="37"/>
+      <w:bookmarkEnd w:id="38"/>
       <w:r>
         <w:t xml:space="preserve"> </w:t>
       </w:r>
-      <w:bookmarkEnd w:id="28"/>
-      <w:bookmarkEnd w:id="29"/>
+      <w:bookmarkEnd w:id="39"/>
+      <w:bookmarkEnd w:id="40"/>
       <w:r>
         <w:t>above the “S” standard peptides list.</w:t>
       </w:r>
@@ -9284,13 +9477,13 @@
       <w:r>
         <w:t xml:space="preserve"> the list until you reach the peptide </w:t>
       </w:r>
-      <w:bookmarkStart w:id="30" w:name="OLE_LINK29"/>
-      <w:bookmarkStart w:id="31" w:name="OLE_LINK30"/>
+      <w:bookmarkStart w:id="41" w:name="OLE_LINK29"/>
+      <w:bookmarkStart w:id="42" w:name="OLE_LINK30"/>
       <w:r>
         <w:t>IFSQQADLSR</w:t>
       </w:r>
-      <w:bookmarkEnd w:id="30"/>
-      <w:bookmarkEnd w:id="31"/>
+      <w:bookmarkEnd w:id="41"/>
+      <w:bookmarkEnd w:id="42"/>
       <w:r>
         <w:t>. Y</w:t>
       </w:r>
@@ -9340,13 +9533,13 @@
       <w:r>
         <w:t xml:space="preserve"> </w:t>
       </w:r>
-      <w:bookmarkStart w:id="32" w:name="OLE_LINK33"/>
-      <w:bookmarkStart w:id="33" w:name="OLE_LINK34"/>
+      <w:bookmarkStart w:id="43" w:name="OLE_LINK33"/>
+      <w:bookmarkStart w:id="44" w:name="OLE_LINK34"/>
       <w:r>
         <w:t>H_146_REP1</w:t>
       </w:r>
-      <w:bookmarkEnd w:id="32"/>
-      <w:bookmarkEnd w:id="33"/>
+      <w:bookmarkEnd w:id="43"/>
+      <w:bookmarkEnd w:id="44"/>
       <w:r>
         <w:t xml:space="preserve"> </w:t>
       </w:r>
@@ -9738,13 +9931,13 @@
       <w:r>
         <w:t xml:space="preserve">peptide </w:t>
       </w:r>
-      <w:bookmarkStart w:id="34" w:name="OLE_LINK35"/>
-      <w:bookmarkStart w:id="35" w:name="OLE_LINK36"/>
+      <w:bookmarkStart w:id="45" w:name="OLE_LINK35"/>
+      <w:bookmarkStart w:id="46" w:name="OLE_LINK36"/>
       <w:r>
         <w:t>MLSGFIPLKPTVK</w:t>
       </w:r>
-      <w:bookmarkEnd w:id="34"/>
-      <w:bookmarkEnd w:id="35"/>
+      <w:bookmarkEnd w:id="45"/>
+      <w:bookmarkEnd w:id="46"/>
       <w:r>
         <w:t xml:space="preserve">, however, you will see much more variance in the </w:t>
       </w:r>
@@ -10704,13 +10897,13 @@
       <w:r>
         <w:t xml:space="preserve">Continue to the peptides above.  At the peptide </w:t>
       </w:r>
-      <w:bookmarkStart w:id="36" w:name="OLE_LINK37"/>
-      <w:bookmarkStart w:id="37" w:name="OLE_LINK38"/>
+      <w:bookmarkStart w:id="47" w:name="OLE_LINK37"/>
+      <w:bookmarkStart w:id="48" w:name="OLE_LINK38"/>
       <w:r>
         <w:t>GMYESLPVVAVK</w:t>
       </w:r>
-      <w:bookmarkEnd w:id="36"/>
-      <w:bookmarkEnd w:id="37"/>
+      <w:bookmarkEnd w:id="47"/>
+      <w:bookmarkEnd w:id="48"/>
       <w:r>
         <w:t xml:space="preserve">, you will see such poor consistency in the summary plots that you should </w:t>
       </w:r>
@@ -10726,13 +10919,13 @@
       <w:r>
         <w:t xml:space="preserve">integration.  The peptide </w:t>
       </w:r>
-      <w:bookmarkStart w:id="38" w:name="OLE_LINK39"/>
-      <w:bookmarkStart w:id="39" w:name="OLE_LINK40"/>
+      <w:bookmarkStart w:id="49" w:name="OLE_LINK39"/>
+      <w:bookmarkStart w:id="50" w:name="OLE_LINK40"/>
       <w:r>
         <w:t>ETGLMAFTNLK</w:t>
       </w:r>
-      <w:bookmarkEnd w:id="38"/>
-      <w:bookmarkEnd w:id="39"/>
+      <w:bookmarkEnd w:id="49"/>
+      <w:bookmarkEnd w:id="50"/>
       <w:r>
         <w:t xml:space="preserve"> </w:t>
       </w:r>
@@ -10947,23 +11140,23 @@
       <w:r>
         <w:t>(</w:t>
       </w:r>
-      <w:bookmarkStart w:id="40" w:name="OLE_LINK41"/>
-      <w:bookmarkStart w:id="41" w:name="OLE_LINK42"/>
+      <w:bookmarkStart w:id="51" w:name="OLE_LINK41"/>
+      <w:bookmarkStart w:id="52" w:name="OLE_LINK42"/>
       <w:r>
         <w:t>YANVIAYDHSR</w:t>
       </w:r>
-      <w:bookmarkEnd w:id="40"/>
-      <w:bookmarkEnd w:id="41"/>
+      <w:bookmarkEnd w:id="51"/>
+      <w:bookmarkEnd w:id="52"/>
       <w:r>
         <w:t xml:space="preserve"> and </w:t>
       </w:r>
-      <w:bookmarkStart w:id="42" w:name="OLE_LINK43"/>
-      <w:bookmarkStart w:id="43" w:name="OLE_LINK44"/>
+      <w:bookmarkStart w:id="53" w:name="OLE_LINK43"/>
+      <w:bookmarkStart w:id="54" w:name="OLE_LINK44"/>
       <w:r>
         <w:t>TDEDVPSGPPR</w:t>
       </w:r>
-      <w:bookmarkEnd w:id="42"/>
-      <w:bookmarkEnd w:id="43"/>
+      <w:bookmarkEnd w:id="53"/>
+      <w:bookmarkEnd w:id="54"/>
       <w:r>
         <w:t xml:space="preserve">) </w:t>
       </w:r>
@@ -11362,13 +11555,13 @@
       <w:r>
         <w:t xml:space="preserve"> </w:t>
       </w:r>
-      <w:bookmarkStart w:id="44" w:name="OLE_LINK45"/>
-      <w:bookmarkStart w:id="45" w:name="OLE_LINK46"/>
+      <w:bookmarkStart w:id="55" w:name="OLE_LINK45"/>
+      <w:bookmarkStart w:id="56" w:name="OLE_LINK46"/>
       <w:r>
         <w:t>SPQGLGASTAEISAR</w:t>
       </w:r>
-      <w:bookmarkEnd w:id="44"/>
-      <w:bookmarkEnd w:id="45"/>
+      <w:bookmarkEnd w:id="55"/>
+      <w:bookmarkEnd w:id="56"/>
       <w:r>
         <w:t>.</w:t>
       </w:r>
@@ -11404,7 +11597,7 @@
       <w:r>
         <w:t xml:space="preserve">the peptide </w:t>
       </w:r>
-      <w:bookmarkStart w:id="46" w:name="OLE_LINK47"/>
+      <w:bookmarkStart w:id="57" w:name="OLE_LINK47"/>
       <w:r>
         <w:rPr>
           <w:b/>
@@ -11420,7 +11613,7 @@
         </w:rPr>
         <w:t>SSLLWAGAAWLR</w:t>
       </w:r>
-      <w:bookmarkEnd w:id="46"/>
+      <w:bookmarkEnd w:id="57"/>
       <w:r>
         <w:rPr>
           <w:color w:val="000000"/>
@@ -12485,6 +12678,8 @@
       <w:pPr>
         <w:pStyle w:val="Heading2"/>
       </w:pPr>
+      <w:bookmarkStart w:id="58" w:name="_Preparing_for_statistical"/>
+      <w:bookmarkEnd w:id="58"/>
       <w:r>
         <w:t>Preparing for statistical a</w:t>
       </w:r>
@@ -14014,6 +14209,8 @@
       <w:pPr>
         <w:pStyle w:val="Heading2"/>
       </w:pPr>
+      <w:bookmarkStart w:id="59" w:name="_Annotating_Peptides_with"/>
+      <w:bookmarkEnd w:id="59"/>
       <w:r>
         <w:t>Annotating Peptides with Problem Peaks</w:t>
       </w:r>
@@ -16160,6 +16357,8 @@
       <w:pPr>
         <w:pStyle w:val="Heading2"/>
       </w:pPr>
+      <w:bookmarkStart w:id="60" w:name="_Initial_multi-replicate_inspection"/>
+      <w:bookmarkEnd w:id="60"/>
       <w:r>
         <w:t>Initial multi-replicate i</w:t>
       </w:r>
@@ -17369,6 +17568,8 @@
       <w:pPr>
         <w:pStyle w:val="Heading2"/>
       </w:pPr>
+      <w:bookmarkStart w:id="61" w:name="_Simple_group_comparisons"/>
+      <w:bookmarkEnd w:id="61"/>
       <w:r>
         <w:t>Simple group c</w:t>
       </w:r>
@@ -17460,13 +17661,7 @@
         <w:rPr>
           <w:b/>
         </w:rPr>
-        <w:t>Group Comparison</w:t>
-      </w:r>
-      <w:r>
-        <w:rPr>
-          <w:b/>
-        </w:rPr>
-        <w:t>s</w:t>
+        <w:t>Group Comparisons</w:t>
       </w:r>
       <w:r>
         <w:t xml:space="preserve"> tab of the </w:t>
@@ -18393,10 +18588,7 @@
         <w:t>Change Settings</w:t>
       </w:r>
       <w:r>
-        <w:t xml:space="preserve"> text in the menu above the toolbar in the grid view.</w:t>
-      </w:r>
-      <w:r>
-        <w:t xml:space="preserve"> </w:t>
+        <w:t xml:space="preserve"> text in the menu above the toolbar in the grid view. </w:t>
       </w:r>
     </w:p>
     <w:p>
@@ -18417,13 +18609,7 @@
         <w:t>Identity annotation</w:t>
       </w:r>
       <w:r>
-        <w:t xml:space="preserve"> choose </w:t>
-      </w:r>
-      <w:r>
-        <w:t>the empty element at the top</w:t>
-      </w:r>
-      <w:r>
-        <w:t>.</w:t>
+        <w:t xml:space="preserve"> choose the empty element at the top.</w:t>
       </w:r>
     </w:p>
     <w:p>
@@ -18895,13 +19081,7 @@
         <w:jc w:val="both"/>
       </w:pPr>
       <w:r>
-        <w:t xml:space="preserve">Scroll down the grid until you find the </w:t>
-      </w:r>
-      <w:r>
-        <w:t>VVLSGSDATLAYSAFK</w:t>
-      </w:r>
-      <w:r>
-        <w:t xml:space="preserve"> peptide in the “S” protein.</w:t>
+        <w:t>Scroll down the grid until you find the VVLSGSDATLAYSAFK peptide in the “S” protein.</w:t>
       </w:r>
     </w:p>
     <w:p>
@@ -18976,13 +19156,7 @@
         <w:jc w:val="both"/>
       </w:pPr>
       <w:r>
-        <w:t xml:space="preserve">Note that the </w:t>
-      </w:r>
-      <w:r>
-        <w:t>VVLSGSDATLAYSAFK</w:t>
-      </w:r>
-      <w:r>
-        <w:t xml:space="preserve"> peptide has </w:t>
+        <w:t xml:space="preserve">Note that the VVLSGSDATLAYSAFK peptide has </w:t>
       </w:r>
       <w:r>
         <w:t xml:space="preserve">a </w:t>
@@ -19185,13 +19359,15 @@
       <w:r>
         <w:t xml:space="preserve"> the peak areas grouped by condition.</w:t>
       </w:r>
-      <w:bookmarkStart w:id="47" w:name="_GoBack"/>
-      <w:bookmarkEnd w:id="47"/>
     </w:p>
     <w:p>
       <w:pPr>
         <w:pStyle w:val="Heading1"/>
       </w:pPr>
+      <w:bookmarkStart w:id="62" w:name="_Conclusion"/>
+      <w:bookmarkStart w:id="63" w:name="_GoBack"/>
+      <w:bookmarkEnd w:id="62"/>
+      <w:bookmarkEnd w:id="63"/>
       <w:r>
         <w:t>Conclusion</w:t>
       </w:r>
@@ -19573,6 +19749,7 @@
         <w:docPartUnique/>
       </w:docPartObj>
     </w:sdtPr>
+    <w:sdtEndPr/>
     <w:sdtContent>
       <w:p>
         <w:pPr>
@@ -19592,7 +19769,7 @@
           <w:rPr>
             <w:noProof/>
           </w:rPr>
-          <w:t>66</w:t>
+          <w:t>65</w:t>
         </w:r>
         <w:r>
           <w:rPr>
@@ -25430,6 +25607,14 @@
   </w:num>
   <w:numIdMacAtCleanup w:val="50"/>
 </w:numbering>
+</file>
+
+<file path=word/people.xml><?xml version="1.0" encoding="utf-8"?>
+<w15:people xmlns:wpc="http://schemas.microsoft.com/office/word/2010/wordprocessingCanvas" xmlns:mc="http://schemas.openxmlformats.org/markup-compatibility/2006" xmlns:o="urn:schemas-microsoft-com:office:office" xmlns:r="http://schemas.openxmlformats.org/officeDocument/2006/relationships" xmlns:m="http://schemas.openxmlformats.org/officeDocument/2006/math" xmlns:v="urn:schemas-microsoft-com:vml" xmlns:wp14="http://schemas.microsoft.com/office/word/2010/wordprocessingDrawing" xmlns:wp="http://schemas.openxmlformats.org/drawingml/2006/wordprocessingDrawing" xmlns:w10="urn:schemas-microsoft-com:office:word" xmlns:w="http://schemas.openxmlformats.org/wordprocessingml/2006/main" xmlns:w14="http://schemas.microsoft.com/office/word/2010/wordml" xmlns:w15="http://schemas.microsoft.com/office/word/2012/wordml" xmlns:wpg="http://schemas.microsoft.com/office/word/2010/wordprocessingGroup" xmlns:wpi="http://schemas.microsoft.com/office/word/2010/wordprocessingInk" xmlns:wne="http://schemas.microsoft.com/office/word/2006/wordml" xmlns:wps="http://schemas.microsoft.com/office/word/2010/wordprocessingShape" mc:Ignorable="w14 w15 wp14">
+  <w15:person w15:author="nicksh">
+    <w15:presenceInfo w15:providerId="None" w15:userId="nicksh"/>
+  </w15:person>
+</w15:people>
 </file>
 
 <file path=word/styles.xml><?xml version="1.0" encoding="utf-8"?>
@@ -26522,7 +26707,7 @@
 </file>
 
 <file path=customXml/itemProps1.xml><?xml version="1.0" encoding="utf-8"?>
-<ds:datastoreItem xmlns:ds="http://schemas.openxmlformats.org/officeDocument/2006/customXml" ds:itemID="{A9A42206-9DE5-4AFD-8A33-134FC01F931D}">
+<ds:datastoreItem xmlns:ds="http://schemas.openxmlformats.org/officeDocument/2006/customXml" ds:itemID="{0B4A4DF8-3B23-41C4-AF62-C7F962618533}">
   <ds:schemaRefs>
     <ds:schemaRef ds:uri="http://schemas.openxmlformats.org/officeDocument/2006/bibliography"/>
   </ds:schemaRefs>

</xml_diff>